<commit_message>
Update Assembly (F'24) homework 7 file
</commit_message>
<xml_diff>
--- a/courses/24F/Assembly/homework/hw7.docx
+++ b/courses/24F/Assembly/homework/hw7.docx
@@ -1,6 +1,6 @@
 
 <file path=word/document.xml><?xml version="1.0" encoding="utf-8"?>
-<w:document xmlns:wpc="http://schemas.microsoft.com/office/word/2010/wordprocessingCanvas" xmlns:cx="http://schemas.microsoft.com/office/drawing/2014/chartex" xmlns:cx1="http://schemas.microsoft.com/office/drawing/2015/9/8/chartex" xmlns:cx2="http://schemas.microsoft.com/office/drawing/2015/10/21/chartex" xmlns:cx3="http://schemas.microsoft.com/office/drawing/2016/5/9/chartex" xmlns:cx4="http://schemas.microsoft.com/office/drawing/2016/5/10/chartex" xmlns:cx5="http://schemas.microsoft.com/office/drawing/2016/5/11/chartex" xmlns:cx6="http://schemas.microsoft.com/office/drawing/2016/5/12/chartex" xmlns:cx7="http://schemas.microsoft.com/office/drawing/2016/5/13/chartex" xmlns:cx8="http://schemas.microsoft.com/office/drawing/2016/5/14/chartex" xmlns:mc="http://schemas.openxmlformats.org/markup-compatibility/2006" xmlns:aink="http://schemas.microsoft.com/office/drawing/2016/ink" xmlns:am3d="http://schemas.microsoft.com/office/drawing/2017/model3d" xmlns:o="urn:schemas-microsoft-com:office:office" xmlns:oel="http://schemas.microsoft.com/office/2019/extlst" xmlns:r="http://schemas.openxmlformats.org/officeDocument/2006/relationships" xmlns:m="http://schemas.openxmlformats.org/officeDocument/2006/math" xmlns:v="urn:schemas-microsoft-com:vml" xmlns:wp14="http://schemas.microsoft.com/office/word/2010/wordprocessingDrawing" xmlns:wp="http://schemas.openxmlformats.org/drawingml/2006/wordprocessingDrawing" xmlns:w10="urn:schemas-microsoft-com:office:word" xmlns:w="http://schemas.openxmlformats.org/wordprocessingml/2006/main" xmlns:w14="http://schemas.microsoft.com/office/word/2010/wordml" xmlns:w15="http://schemas.microsoft.com/office/word/2012/wordml" xmlns:w16cex="http://schemas.microsoft.com/office/word/2018/wordml/cex" xmlns:w16cid="http://schemas.microsoft.com/office/word/2016/wordml/cid" xmlns:w16="http://schemas.microsoft.com/office/word/2018/wordml" xmlns:w16sdtdh="http://schemas.microsoft.com/office/word/2020/wordml/sdtdatahash" xmlns:w16se="http://schemas.microsoft.com/office/word/2015/wordml/symex" xmlns:wpg="http://schemas.microsoft.com/office/word/2010/wordprocessingGroup" xmlns:wpi="http://schemas.microsoft.com/office/word/2010/wordprocessingInk" xmlns:wne="http://schemas.microsoft.com/office/word/2006/wordml" xmlns:wps="http://schemas.microsoft.com/office/word/2010/wordprocessingShape" mc:Ignorable="w14 w15 w16se w16cid w16 w16cex w16sdtdh wp14">
+<w:document xmlns:wpc="http://schemas.microsoft.com/office/word/2010/wordprocessingCanvas" xmlns:cx="http://schemas.microsoft.com/office/drawing/2014/chartex" xmlns:cx1="http://schemas.microsoft.com/office/drawing/2015/9/8/chartex" xmlns:cx2="http://schemas.microsoft.com/office/drawing/2015/10/21/chartex" xmlns:cx3="http://schemas.microsoft.com/office/drawing/2016/5/9/chartex" xmlns:cx4="http://schemas.microsoft.com/office/drawing/2016/5/10/chartex" xmlns:cx5="http://schemas.microsoft.com/office/drawing/2016/5/11/chartex" xmlns:cx6="http://schemas.microsoft.com/office/drawing/2016/5/12/chartex" xmlns:cx7="http://schemas.microsoft.com/office/drawing/2016/5/13/chartex" xmlns:cx8="http://schemas.microsoft.com/office/drawing/2016/5/14/chartex" xmlns:mc="http://schemas.openxmlformats.org/markup-compatibility/2006" xmlns:aink="http://schemas.microsoft.com/office/drawing/2016/ink" xmlns:am3d="http://schemas.microsoft.com/office/drawing/2017/model3d" xmlns:o="urn:schemas-microsoft-com:office:office" xmlns:oel="http://schemas.microsoft.com/office/2019/extlst" xmlns:r="http://schemas.openxmlformats.org/officeDocument/2006/relationships" xmlns:m="http://schemas.openxmlformats.org/officeDocument/2006/math" xmlns:v="urn:schemas-microsoft-com:vml" xmlns:wp14="http://schemas.microsoft.com/office/word/2010/wordprocessingDrawing" xmlns:wp="http://schemas.openxmlformats.org/drawingml/2006/wordprocessingDrawing" xmlns:w10="urn:schemas-microsoft-com:office:word" xmlns:w="http://schemas.openxmlformats.org/wordprocessingml/2006/main" xmlns:w14="http://schemas.microsoft.com/office/word/2010/wordml" xmlns:w15="http://schemas.microsoft.com/office/word/2012/wordml" xmlns:w16cex="http://schemas.microsoft.com/office/word/2018/wordml/cex" xmlns:w16cid="http://schemas.microsoft.com/office/word/2016/wordml/cid" xmlns:w16="http://schemas.microsoft.com/office/word/2018/wordml" xmlns:w16du="http://schemas.microsoft.com/office/word/2023/wordml/word16du" xmlns:w16sdtdh="http://schemas.microsoft.com/office/word/2020/wordml/sdtdatahash" xmlns:w16se="http://schemas.microsoft.com/office/word/2015/wordml/symex" xmlns:wpg="http://schemas.microsoft.com/office/word/2010/wordprocessingGroup" xmlns:wpi="http://schemas.microsoft.com/office/word/2010/wordprocessingInk" xmlns:wne="http://schemas.microsoft.com/office/word/2006/wordml" xmlns:wps="http://schemas.microsoft.com/office/word/2010/wordprocessingShape" mc:Ignorable="w14 w15 w16se w16cid w16 w16cex w16sdtdh w16du wp14">
   <w:body>
     <w:p>
       <w:pPr>
@@ -206,7 +206,7 @@
             <w:sz w:val="22"/>
             <w:szCs w:val="22"/>
           </w:rPr>
-          <w:t>kim@cs.uml.edu</w:t>
+          <w:t>pdownen@cs.uml.edu</w:t>
         </w:r>
       </w:hyperlink>
       <w:r>
@@ -349,15 +349,23 @@
           <w:sz w:val="22"/>
           <w:szCs w:val="22"/>
         </w:rPr>
-        <w:t>directly if you are on campus</w:t>
-      </w:r>
-      <w:r>
-        <w:rPr>
-          <w:rFonts w:ascii="Times New Roman" w:eastAsia="MS Mincho" w:hAnsi="Times New Roman"/>
-          <w:sz w:val="22"/>
-          <w:szCs w:val="22"/>
-        </w:rPr>
-        <w:t xml:space="preserve">, but need </w:t>
+        <w:t xml:space="preserve">directly if you are on </w:t>
+      </w:r>
+      <w:r>
+        <w:rPr>
+          <w:rFonts w:ascii="Times New Roman" w:eastAsia="MS Mincho" w:hAnsi="Times New Roman"/>
+          <w:sz w:val="22"/>
+          <w:szCs w:val="22"/>
+        </w:rPr>
+        <w:t>campus but</w:t>
+      </w:r>
+      <w:r>
+        <w:rPr>
+          <w:rFonts w:ascii="Times New Roman" w:eastAsia="MS Mincho" w:hAnsi="Times New Roman"/>
+          <w:sz w:val="22"/>
+          <w:szCs w:val="22"/>
+        </w:rPr>
+        <w:t xml:space="preserve"> need </w:t>
       </w:r>
       <w:r>
         <w:rPr>
@@ -469,8 +477,9 @@
           <w:sz w:val="22"/>
           <w:szCs w:val="22"/>
         </w:rPr>
-        <w:t>ssh -l</w:t>
-      </w:r>
+        <w:t>ssh -</w:t>
+      </w:r>
+      <w:proofErr w:type="gramStart"/>
       <w:r>
         <w:rPr>
           <w:rFonts w:ascii="Times New Roman" w:eastAsia="MS Mincho" w:hAnsi="Times New Roman"/>
@@ -478,6 +487,15 @@
           <w:sz w:val="22"/>
           <w:szCs w:val="22"/>
         </w:rPr>
+        <w:t>l</w:t>
+      </w:r>
+      <w:r>
+        <w:rPr>
+          <w:rFonts w:ascii="Times New Roman" w:eastAsia="MS Mincho" w:hAnsi="Times New Roman"/>
+          <w:color w:val="FF0000"/>
+          <w:sz w:val="22"/>
+          <w:szCs w:val="22"/>
+        </w:rPr>
         <w:t xml:space="preserve"> </w:t>
       </w:r>
       <w:r>
@@ -498,6 +516,7 @@
         </w:rPr>
         <w:t>yourCSusername</w:t>
       </w:r>
+      <w:proofErr w:type="gramEnd"/>
       <w:r>
         <w:rPr>
           <w:rFonts w:ascii="Times New Roman" w:eastAsia="MS Mincho" w:hAnsi="Times New Roman"/>
@@ -606,7 +625,23 @@
                                 <w:sz w:val="22"/>
                                 <w:szCs w:val="22"/>
                               </w:rPr>
-                              <w:t xml:space="preserve">Create a new file (emacs or vi) and enter the following function, and save it as </w:t>
+                              <w:t xml:space="preserve">Create a new file (emacs or vi) and enter the following </w:t>
+                            </w:r>
+                            <w:r>
+                              <w:rPr>
+                                <w:rFonts w:ascii="Times New Roman" w:eastAsia="MS Mincho" w:hAnsi="Times New Roman"/>
+                                <w:sz w:val="22"/>
+                                <w:szCs w:val="22"/>
+                              </w:rPr>
+                              <w:t>function and</w:t>
+                            </w:r>
+                            <w:r>
+                              <w:rPr>
+                                <w:rFonts w:ascii="Times New Roman" w:eastAsia="MS Mincho" w:hAnsi="Times New Roman"/>
+                                <w:sz w:val="22"/>
+                                <w:szCs w:val="22"/>
+                              </w:rPr>
+                              <w:t xml:space="preserve"> save it as </w:t>
                             </w:r>
                             <w:r>
                               <w:rPr>
@@ -666,7 +701,25 @@
                                 <w:sz w:val="22"/>
                                 <w:szCs w:val="22"/>
                               </w:rPr>
-                              <w:t>’ command and check out if sum.s file is generated.</w:t>
+                              <w:t xml:space="preserve">’ command and check out if </w:t>
+                            </w:r>
+                            <w:proofErr w:type="gramStart"/>
+                            <w:r>
+                              <w:rPr>
+                                <w:rFonts w:ascii="Times New Roman" w:eastAsia="MS Mincho" w:hAnsi="Times New Roman"/>
+                                <w:sz w:val="22"/>
+                                <w:szCs w:val="22"/>
+                              </w:rPr>
+                              <w:t>sum.s</w:t>
+                            </w:r>
+                            <w:proofErr w:type="gramEnd"/>
+                            <w:r>
+                              <w:rPr>
+                                <w:rFonts w:ascii="Times New Roman" w:eastAsia="MS Mincho" w:hAnsi="Times New Roman"/>
+                                <w:sz w:val="22"/>
+                                <w:szCs w:val="22"/>
+                              </w:rPr>
+                              <w:t xml:space="preserve"> file is generated.</w:t>
                             </w:r>
                           </w:p>
                           <w:p>
@@ -690,7 +743,25 @@
                                 <w:sz w:val="22"/>
                                 <w:szCs w:val="22"/>
                               </w:rPr>
-                              <w:t>Copy the .s file into .txt file: ‘</w:t>
+                              <w:t xml:space="preserve">Copy </w:t>
+                            </w:r>
+                            <w:proofErr w:type="gramStart"/>
+                            <w:r>
+                              <w:rPr>
+                                <w:rFonts w:ascii="Times New Roman" w:eastAsia="MS Mincho" w:hAnsi="Times New Roman"/>
+                                <w:sz w:val="22"/>
+                                <w:szCs w:val="22"/>
+                              </w:rPr>
+                              <w:t>the .s</w:t>
+                            </w:r>
+                            <w:proofErr w:type="gramEnd"/>
+                            <w:r>
+                              <w:rPr>
+                                <w:rFonts w:ascii="Times New Roman" w:eastAsia="MS Mincho" w:hAnsi="Times New Roman"/>
+                                <w:sz w:val="22"/>
+                                <w:szCs w:val="22"/>
+                              </w:rPr>
+                              <w:t xml:space="preserve"> file into .txt file: ‘</w:t>
                             </w:r>
                             <w:r>
                               <w:rPr>
@@ -860,16 +931,14 @@
                         </w:rPr>
                         <w:t xml:space="preserve">Create a new file (emacs or vi) and enter the following </w:t>
                       </w:r>
-                      <w:proofErr w:type="gramStart"/>
                       <w:r>
                         <w:rPr>
                           <w:rFonts w:ascii="Times New Roman" w:eastAsia="MS Mincho" w:hAnsi="Times New Roman"/>
                           <w:sz w:val="22"/>
                           <w:szCs w:val="22"/>
                         </w:rPr>
-                        <w:t>function, and</w:t>
-                      </w:r>
-                      <w:proofErr w:type="gramEnd"/>
+                        <w:t>function and</w:t>
+                      </w:r>
                       <w:r>
                         <w:rPr>
                           <w:rFonts w:ascii="Times New Roman" w:eastAsia="MS Mincho" w:hAnsi="Times New Roman"/>
@@ -1195,7 +1264,21 @@
                               <w:rPr>
                                 <w:rFonts w:ascii="Consolas" w:hAnsi="Consolas" w:cs="Consolas"/>
                               </w:rPr>
-                              <w:t>int get_sum(int X[], int n){</w:t>
+                              <w:t>int get_</w:t>
+                            </w:r>
+                            <w:proofErr w:type="gramStart"/>
+                            <w:r>
+                              <w:rPr>
+                                <w:rFonts w:ascii="Consolas" w:hAnsi="Consolas" w:cs="Consolas"/>
+                              </w:rPr>
+                              <w:t>sum(</w:t>
+                            </w:r>
+                            <w:proofErr w:type="gramEnd"/>
+                            <w:r>
+                              <w:rPr>
+                                <w:rFonts w:ascii="Consolas" w:hAnsi="Consolas" w:cs="Consolas"/>
+                              </w:rPr>
+                              <w:t>int X[], int n){</w:t>
                             </w:r>
                           </w:p>
                           <w:p>
@@ -1208,8 +1291,16 @@
                               <w:rPr>
                                 <w:rFonts w:ascii="Consolas" w:hAnsi="Consolas" w:cs="Consolas"/>
                               </w:rPr>
-                              <w:t xml:space="preserve">    int sum = 0;</w:t>
-                            </w:r>
+                              <w:t xml:space="preserve">    int sum = </w:t>
+                            </w:r>
+                            <w:proofErr w:type="gramStart"/>
+                            <w:r>
+                              <w:rPr>
+                                <w:rFonts w:ascii="Consolas" w:hAnsi="Consolas" w:cs="Consolas"/>
+                              </w:rPr>
+                              <w:t>0;</w:t>
+                            </w:r>
+                            <w:proofErr w:type="gramEnd"/>
                           </w:p>
                           <w:p>
                             <w:pPr>
@@ -1221,8 +1312,16 @@
                               <w:rPr>
                                 <w:rFonts w:ascii="Consolas" w:hAnsi="Consolas" w:cs="Consolas"/>
                               </w:rPr>
-                              <w:t xml:space="preserve">    int i = 0;</w:t>
-                            </w:r>
+                              <w:t xml:space="preserve">    int i = </w:t>
+                            </w:r>
+                            <w:proofErr w:type="gramStart"/>
+                            <w:r>
+                              <w:rPr>
+                                <w:rFonts w:ascii="Consolas" w:hAnsi="Consolas" w:cs="Consolas"/>
+                              </w:rPr>
+                              <w:t>0;</w:t>
+                            </w:r>
+                            <w:proofErr w:type="gramEnd"/>
                           </w:p>
                           <w:p>
                             <w:pPr>
@@ -1234,8 +1333,16 @@
                               <w:rPr>
                                 <w:rFonts w:ascii="Consolas" w:hAnsi="Consolas" w:cs="Consolas"/>
                               </w:rPr>
-                              <w:t xml:space="preserve">    while (i &lt; n){</w:t>
-                            </w:r>
+                              <w:t xml:space="preserve">    while (i &lt; </w:t>
+                            </w:r>
+                            <w:proofErr w:type="gramStart"/>
+                            <w:r>
+                              <w:rPr>
+                                <w:rFonts w:ascii="Consolas" w:hAnsi="Consolas" w:cs="Consolas"/>
+                              </w:rPr>
+                              <w:t>n){</w:t>
+                            </w:r>
+                            <w:proofErr w:type="gramEnd"/>
                           </w:p>
                           <w:p>
                             <w:pPr>
@@ -1247,8 +1354,16 @@
                               <w:rPr>
                                 <w:rFonts w:ascii="Consolas" w:hAnsi="Consolas" w:cs="Consolas"/>
                               </w:rPr>
-                              <w:t xml:space="preserve">         sum = sum + X[i];</w:t>
-                            </w:r>
+                              <w:t xml:space="preserve">         sum = sum + X[i</w:t>
+                            </w:r>
+                            <w:proofErr w:type="gramStart"/>
+                            <w:r>
+                              <w:rPr>
+                                <w:rFonts w:ascii="Consolas" w:hAnsi="Consolas" w:cs="Consolas"/>
+                              </w:rPr>
+                              <w:t>];</w:t>
+                            </w:r>
+                            <w:proofErr w:type="gramEnd"/>
                           </w:p>
                           <w:p>
                             <w:pPr>
@@ -1260,8 +1375,16 @@
                               <w:rPr>
                                 <w:rFonts w:ascii="Consolas" w:hAnsi="Consolas" w:cs="Consolas"/>
                               </w:rPr>
-                              <w:t xml:space="preserve">         i++;</w:t>
-                            </w:r>
+                              <w:t xml:space="preserve">         i+</w:t>
+                            </w:r>
+                            <w:proofErr w:type="gramStart"/>
+                            <w:r>
+                              <w:rPr>
+                                <w:rFonts w:ascii="Consolas" w:hAnsi="Consolas" w:cs="Consolas"/>
+                              </w:rPr>
+                              <w:t>+;</w:t>
+                            </w:r>
+                            <w:proofErr w:type="gramEnd"/>
                           </w:p>
                           <w:p>
                             <w:pPr>
@@ -1286,8 +1409,16 @@
                               <w:rPr>
                                 <w:rFonts w:ascii="Consolas" w:hAnsi="Consolas" w:cs="Consolas"/>
                               </w:rPr>
-                              <w:t xml:space="preserve">   return sum;</w:t>
-                            </w:r>
+                              <w:t xml:space="preserve">   return </w:t>
+                            </w:r>
+                            <w:proofErr w:type="gramStart"/>
+                            <w:r>
+                              <w:rPr>
+                                <w:rFonts w:ascii="Consolas" w:hAnsi="Consolas" w:cs="Consolas"/>
+                              </w:rPr>
+                              <w:t>sum;</w:t>
+                            </w:r>
+                            <w:proofErr w:type="gramEnd"/>
                           </w:p>
                           <w:p>
                             <w:pPr>
@@ -1742,8 +1873,18 @@
                                 <w:sz w:val="22"/>
                                 <w:szCs w:val="22"/>
                               </w:rPr>
-                              <w:t xml:space="preserve">    long w = 1;</w:t>
-                            </w:r>
+                              <w:t xml:space="preserve">    long w = </w:t>
+                            </w:r>
+                            <w:proofErr w:type="gramStart"/>
+                            <w:r>
+                              <w:rPr>
+                                <w:rFonts w:ascii="Consolas" w:eastAsia="MS Mincho" w:hAnsi="Consolas" w:cs="Consolas"/>
+                                <w:sz w:val="22"/>
+                                <w:szCs w:val="22"/>
+                              </w:rPr>
+                              <w:t>1;</w:t>
+                            </w:r>
+                            <w:proofErr w:type="gramEnd"/>
                           </w:p>
                           <w:p>
                             <w:pPr>
@@ -1796,8 +1937,18 @@
                                 <w:sz w:val="22"/>
                                 <w:szCs w:val="22"/>
                               </w:rPr>
-                              <w:t xml:space="preserve">        w = y*z;</w:t>
-                            </w:r>
+                              <w:t xml:space="preserve">        w = y*</w:t>
+                            </w:r>
+                            <w:proofErr w:type="gramStart"/>
+                            <w:r>
+                              <w:rPr>
+                                <w:rFonts w:ascii="Consolas" w:eastAsia="MS Mincho" w:hAnsi="Consolas" w:cs="Consolas"/>
+                                <w:sz w:val="22"/>
+                                <w:szCs w:val="22"/>
+                              </w:rPr>
+                              <w:t>z;</w:t>
+                            </w:r>
+                            <w:proofErr w:type="gramEnd"/>
                           </w:p>
                           <w:p>
                             <w:pPr>
@@ -1814,8 +1965,18 @@
                                 <w:sz w:val="22"/>
                                 <w:szCs w:val="22"/>
                               </w:rPr>
-                              <w:t xml:space="preserve">        break;</w:t>
-                            </w:r>
+                              <w:t xml:space="preserve">        </w:t>
+                            </w:r>
+                            <w:proofErr w:type="gramStart"/>
+                            <w:r>
+                              <w:rPr>
+                                <w:rFonts w:ascii="Consolas" w:eastAsia="MS Mincho" w:hAnsi="Consolas" w:cs="Consolas"/>
+                                <w:sz w:val="22"/>
+                                <w:szCs w:val="22"/>
+                              </w:rPr>
+                              <w:t>break;</w:t>
+                            </w:r>
+                            <w:proofErr w:type="gramEnd"/>
                           </w:p>
                           <w:p>
                             <w:pPr>
@@ -1850,8 +2011,18 @@
                                 <w:sz w:val="22"/>
                                 <w:szCs w:val="22"/>
                               </w:rPr>
-                              <w:t xml:space="preserve">        w = y/z;</w:t>
-                            </w:r>
+                              <w:t xml:space="preserve">        w = y/</w:t>
+                            </w:r>
+                            <w:proofErr w:type="gramStart"/>
+                            <w:r>
+                              <w:rPr>
+                                <w:rFonts w:ascii="Consolas" w:eastAsia="MS Mincho" w:hAnsi="Consolas" w:cs="Consolas"/>
+                                <w:sz w:val="22"/>
+                                <w:szCs w:val="22"/>
+                              </w:rPr>
+                              <w:t>z;</w:t>
+                            </w:r>
+                            <w:proofErr w:type="gramEnd"/>
                           </w:p>
                           <w:p>
                             <w:pPr>
@@ -1904,8 +2075,18 @@
                                 <w:sz w:val="22"/>
                                 <w:szCs w:val="22"/>
                               </w:rPr>
-                              <w:t xml:space="preserve">        w += z;</w:t>
-                            </w:r>
+                              <w:t xml:space="preserve">        w += </w:t>
+                            </w:r>
+                            <w:proofErr w:type="gramStart"/>
+                            <w:r>
+                              <w:rPr>
+                                <w:rFonts w:ascii="Consolas" w:eastAsia="MS Mincho" w:hAnsi="Consolas" w:cs="Consolas"/>
+                                <w:sz w:val="22"/>
+                                <w:szCs w:val="22"/>
+                              </w:rPr>
+                              <w:t>z;</w:t>
+                            </w:r>
+                            <w:proofErr w:type="gramEnd"/>
                           </w:p>
                           <w:p>
                             <w:pPr>
@@ -1922,8 +2103,18 @@
                                 <w:sz w:val="22"/>
                                 <w:szCs w:val="22"/>
                               </w:rPr>
-                              <w:t xml:space="preserve">        break;</w:t>
-                            </w:r>
+                              <w:t xml:space="preserve">        </w:t>
+                            </w:r>
+                            <w:proofErr w:type="gramStart"/>
+                            <w:r>
+                              <w:rPr>
+                                <w:rFonts w:ascii="Consolas" w:eastAsia="MS Mincho" w:hAnsi="Consolas" w:cs="Consolas"/>
+                                <w:sz w:val="22"/>
+                                <w:szCs w:val="22"/>
+                              </w:rPr>
+                              <w:t>break;</w:t>
+                            </w:r>
+                            <w:proofErr w:type="gramEnd"/>
                           </w:p>
                           <w:p>
                             <w:pPr>
@@ -1976,8 +2167,18 @@
                                 <w:sz w:val="22"/>
                                 <w:szCs w:val="22"/>
                               </w:rPr>
-                              <w:t xml:space="preserve">        w -= z;</w:t>
-                            </w:r>
+                              <w:t xml:space="preserve">        w -= </w:t>
+                            </w:r>
+                            <w:proofErr w:type="gramStart"/>
+                            <w:r>
+                              <w:rPr>
+                                <w:rFonts w:ascii="Consolas" w:eastAsia="MS Mincho" w:hAnsi="Consolas" w:cs="Consolas"/>
+                                <w:sz w:val="22"/>
+                                <w:szCs w:val="22"/>
+                              </w:rPr>
+                              <w:t>z;</w:t>
+                            </w:r>
+                            <w:proofErr w:type="gramEnd"/>
                           </w:p>
                           <w:p>
                             <w:pPr>
@@ -1994,8 +2195,18 @@
                                 <w:sz w:val="22"/>
                                 <w:szCs w:val="22"/>
                               </w:rPr>
-                              <w:t xml:space="preserve">        break;</w:t>
-                            </w:r>
+                              <w:t xml:space="preserve">        </w:t>
+                            </w:r>
+                            <w:proofErr w:type="gramStart"/>
+                            <w:r>
+                              <w:rPr>
+                                <w:rFonts w:ascii="Consolas" w:eastAsia="MS Mincho" w:hAnsi="Consolas" w:cs="Consolas"/>
+                                <w:sz w:val="22"/>
+                                <w:szCs w:val="22"/>
+                              </w:rPr>
+                              <w:t>break;</w:t>
+                            </w:r>
+                            <w:proofErr w:type="gramEnd"/>
                           </w:p>
                           <w:p>
                             <w:pPr>
@@ -2030,8 +2241,18 @@
                                 <w:sz w:val="22"/>
                                 <w:szCs w:val="22"/>
                               </w:rPr>
-                              <w:t xml:space="preserve">        w = 2;</w:t>
-                            </w:r>
+                              <w:t xml:space="preserve">        w = </w:t>
+                            </w:r>
+                            <w:proofErr w:type="gramStart"/>
+                            <w:r>
+                              <w:rPr>
+                                <w:rFonts w:ascii="Consolas" w:eastAsia="MS Mincho" w:hAnsi="Consolas" w:cs="Consolas"/>
+                                <w:sz w:val="22"/>
+                                <w:szCs w:val="22"/>
+                              </w:rPr>
+                              <w:t>2;</w:t>
+                            </w:r>
+                            <w:proofErr w:type="gramEnd"/>
                           </w:p>
                           <w:p>
                             <w:pPr>
@@ -2066,8 +2287,18 @@
                                 <w:sz w:val="22"/>
                                 <w:szCs w:val="22"/>
                               </w:rPr>
-                              <w:t xml:space="preserve">    return w;</w:t>
-                            </w:r>
+                              <w:t xml:space="preserve">    return </w:t>
+                            </w:r>
+                            <w:proofErr w:type="gramStart"/>
+                            <w:r>
+                              <w:rPr>
+                                <w:rFonts w:ascii="Consolas" w:eastAsia="MS Mincho" w:hAnsi="Consolas" w:cs="Consolas"/>
+                                <w:sz w:val="22"/>
+                                <w:szCs w:val="22"/>
+                              </w:rPr>
+                              <w:t>w;</w:t>
+                            </w:r>
+                            <w:proofErr w:type="gramEnd"/>
                           </w:p>
                           <w:p>
                             <w:pPr>
@@ -2974,7 +3205,7 @@
 </file>
 
 <file path=word/numbering.xml><?xml version="1.0" encoding="utf-8"?>
-<w:numbering xmlns:wpc="http://schemas.microsoft.com/office/word/2010/wordprocessingCanvas" xmlns:cx="http://schemas.microsoft.com/office/drawing/2014/chartex" xmlns:cx1="http://schemas.microsoft.com/office/drawing/2015/9/8/chartex" xmlns:cx2="http://schemas.microsoft.com/office/drawing/2015/10/21/chartex" xmlns:cx3="http://schemas.microsoft.com/office/drawing/2016/5/9/chartex" xmlns:cx4="http://schemas.microsoft.com/office/drawing/2016/5/10/chartex" xmlns:cx5="http://schemas.microsoft.com/office/drawing/2016/5/11/chartex" xmlns:cx6="http://schemas.microsoft.com/office/drawing/2016/5/12/chartex" xmlns:cx7="http://schemas.microsoft.com/office/drawing/2016/5/13/chartex" xmlns:cx8="http://schemas.microsoft.com/office/drawing/2016/5/14/chartex" xmlns:mc="http://schemas.openxmlformats.org/markup-compatibility/2006" xmlns:aink="http://schemas.microsoft.com/office/drawing/2016/ink" xmlns:am3d="http://schemas.microsoft.com/office/drawing/2017/model3d" xmlns:o="urn:schemas-microsoft-com:office:office" xmlns:oel="http://schemas.microsoft.com/office/2019/extlst" xmlns:r="http://schemas.openxmlformats.org/officeDocument/2006/relationships" xmlns:m="http://schemas.openxmlformats.org/officeDocument/2006/math" xmlns:v="urn:schemas-microsoft-com:vml" xmlns:wp14="http://schemas.microsoft.com/office/word/2010/wordprocessingDrawing" xmlns:wp="http://schemas.openxmlformats.org/drawingml/2006/wordprocessingDrawing" xmlns:w10="urn:schemas-microsoft-com:office:word" xmlns:w="http://schemas.openxmlformats.org/wordprocessingml/2006/main" xmlns:w14="http://schemas.microsoft.com/office/word/2010/wordml" xmlns:w15="http://schemas.microsoft.com/office/word/2012/wordml" xmlns:w16cex="http://schemas.microsoft.com/office/word/2018/wordml/cex" xmlns:w16cid="http://schemas.microsoft.com/office/word/2016/wordml/cid" xmlns:w16="http://schemas.microsoft.com/office/word/2018/wordml" xmlns:w16sdtdh="http://schemas.microsoft.com/office/word/2020/wordml/sdtdatahash" xmlns:w16se="http://schemas.microsoft.com/office/word/2015/wordml/symex" xmlns:wpg="http://schemas.microsoft.com/office/word/2010/wordprocessingGroup" xmlns:wpi="http://schemas.microsoft.com/office/word/2010/wordprocessingInk" xmlns:wne="http://schemas.microsoft.com/office/word/2006/wordml" xmlns:wps="http://schemas.microsoft.com/office/word/2010/wordprocessingShape" mc:Ignorable="w14 w15 w16se w16cid w16 w16cex w16sdtdh wp14">
+<w:numbering xmlns:wpc="http://schemas.microsoft.com/office/word/2010/wordprocessingCanvas" xmlns:cx="http://schemas.microsoft.com/office/drawing/2014/chartex" xmlns:cx1="http://schemas.microsoft.com/office/drawing/2015/9/8/chartex" xmlns:cx2="http://schemas.microsoft.com/office/drawing/2015/10/21/chartex" xmlns:cx3="http://schemas.microsoft.com/office/drawing/2016/5/9/chartex" xmlns:cx4="http://schemas.microsoft.com/office/drawing/2016/5/10/chartex" xmlns:cx5="http://schemas.microsoft.com/office/drawing/2016/5/11/chartex" xmlns:cx6="http://schemas.microsoft.com/office/drawing/2016/5/12/chartex" xmlns:cx7="http://schemas.microsoft.com/office/drawing/2016/5/13/chartex" xmlns:cx8="http://schemas.microsoft.com/office/drawing/2016/5/14/chartex" xmlns:mc="http://schemas.openxmlformats.org/markup-compatibility/2006" xmlns:aink="http://schemas.microsoft.com/office/drawing/2016/ink" xmlns:am3d="http://schemas.microsoft.com/office/drawing/2017/model3d" xmlns:o="urn:schemas-microsoft-com:office:office" xmlns:oel="http://schemas.microsoft.com/office/2019/extlst" xmlns:r="http://schemas.openxmlformats.org/officeDocument/2006/relationships" xmlns:m="http://schemas.openxmlformats.org/officeDocument/2006/math" xmlns:v="urn:schemas-microsoft-com:vml" xmlns:wp14="http://schemas.microsoft.com/office/word/2010/wordprocessingDrawing" xmlns:wp="http://schemas.openxmlformats.org/drawingml/2006/wordprocessingDrawing" xmlns:w10="urn:schemas-microsoft-com:office:word" xmlns:w="http://schemas.openxmlformats.org/wordprocessingml/2006/main" xmlns:w14="http://schemas.microsoft.com/office/word/2010/wordml" xmlns:w15="http://schemas.microsoft.com/office/word/2012/wordml" xmlns:w16cex="http://schemas.microsoft.com/office/word/2018/wordml/cex" xmlns:w16cid="http://schemas.microsoft.com/office/word/2016/wordml/cid" xmlns:w16="http://schemas.microsoft.com/office/word/2018/wordml" xmlns:w16du="http://schemas.microsoft.com/office/word/2023/wordml/word16du" xmlns:w16sdtdh="http://schemas.microsoft.com/office/word/2020/wordml/sdtdatahash" xmlns:w16se="http://schemas.microsoft.com/office/word/2015/wordml/symex" xmlns:wpg="http://schemas.microsoft.com/office/word/2010/wordprocessingGroup" xmlns:wpi="http://schemas.microsoft.com/office/word/2010/wordprocessingInk" xmlns:wne="http://schemas.microsoft.com/office/word/2006/wordml" xmlns:wps="http://schemas.microsoft.com/office/word/2010/wordprocessingShape" mc:Ignorable="w14 w15 w16se w16cid w16 w16cex w16sdtdh w16du wp14">
   <w:abstractNum w:abstractNumId="0" w15:restartNumberingAfterBreak="0">
     <w:nsid w:val="FFFFFF1D"/>
     <w:multiLevelType w:val="multilevel"/>
@@ -3758,7 +3989,7 @@
 </file>
 
 <file path=word/styles.xml><?xml version="1.0" encoding="utf-8"?>
-<w:styles xmlns:mc="http://schemas.openxmlformats.org/markup-compatibility/2006" xmlns:r="http://schemas.openxmlformats.org/officeDocument/2006/relationships" xmlns:w="http://schemas.openxmlformats.org/wordprocessingml/2006/main" xmlns:w14="http://schemas.microsoft.com/office/word/2010/wordml" xmlns:w15="http://schemas.microsoft.com/office/word/2012/wordml" xmlns:w16cex="http://schemas.microsoft.com/office/word/2018/wordml/cex" xmlns:w16cid="http://schemas.microsoft.com/office/word/2016/wordml/cid" xmlns:w16="http://schemas.microsoft.com/office/word/2018/wordml" xmlns:w16sdtdh="http://schemas.microsoft.com/office/word/2020/wordml/sdtdatahash" xmlns:w16se="http://schemas.microsoft.com/office/word/2015/wordml/symex" mc:Ignorable="w14 w15 w16se w16cid w16 w16cex w16sdtdh">
+<w:styles xmlns:mc="http://schemas.openxmlformats.org/markup-compatibility/2006" xmlns:r="http://schemas.openxmlformats.org/officeDocument/2006/relationships" xmlns:w="http://schemas.openxmlformats.org/wordprocessingml/2006/main" xmlns:w14="http://schemas.microsoft.com/office/word/2010/wordml" xmlns:w15="http://schemas.microsoft.com/office/word/2012/wordml" xmlns:w16cex="http://schemas.microsoft.com/office/word/2018/wordml/cex" xmlns:w16cid="http://schemas.microsoft.com/office/word/2016/wordml/cid" xmlns:w16="http://schemas.microsoft.com/office/word/2018/wordml" xmlns:w16du="http://schemas.microsoft.com/office/word/2023/wordml/word16du" xmlns:w16sdtdh="http://schemas.microsoft.com/office/word/2020/wordml/sdtdatahash" xmlns:w16se="http://schemas.microsoft.com/office/word/2015/wordml/symex" mc:Ignorable="w14 w15 w16se w16cid w16 w16cex w16sdtdh w16du">
   <w:docDefaults>
     <w:rPrDefault>
       <w:rPr>

</xml_diff>